<commit_message>
Update code moi nhat
</commit_message>
<xml_diff>
--- a/LegalCommitment_BillFlow_OT.docx
+++ b/LegalCommitment_BillFlow_OT.docx
@@ -34,15 +34,89 @@
         <w:keepLines w:val="0"/>
         <w:widowControl/>
         <w:suppressLineNumbers w:val="0"/>
+        <w:spacing w:line="360" w:lineRule="auto"/>
         <w:jc w:val="center"/>
         <w:rPr>
           <w:rFonts w:hint="default" w:ascii="Times New Roman" w:hAnsi="Times New Roman" w:cs="Times New Roman"/>
+          <w:b/>
+          <w:bCs/>
           <w:sz w:val="32"/>
           <w:szCs w:val="32"/>
         </w:rPr>
       </w:pPr>
       <w:r>
         <w:rPr>
+          <w:sz w:val="32"/>
+        </w:rPr>
+        <mc:AlternateContent>
+          <mc:Choice Requires="wps">
+            <w:drawing>
+              <wp:anchor distT="0" distB="0" distL="114300" distR="114300" simplePos="0" relativeHeight="251659264" behindDoc="0" locked="0" layoutInCell="1" allowOverlap="1">
+                <wp:simplePos x="0" y="0"/>
+                <wp:positionH relativeFrom="column">
+                  <wp:posOffset>1529715</wp:posOffset>
+                </wp:positionH>
+                <wp:positionV relativeFrom="paragraph">
+                  <wp:posOffset>277495</wp:posOffset>
+                </wp:positionV>
+                <wp:extent cx="2174240" cy="0"/>
+                <wp:effectExtent l="0" t="6350" r="0" b="6350"/>
+                <wp:wrapNone/>
+                <wp:docPr id="5" name="Straight Connector 5"/>
+                <wp:cNvGraphicFramePr/>
+                <a:graphic xmlns:a="http://schemas.openxmlformats.org/drawingml/2006/main">
+                  <a:graphicData uri="http://schemas.microsoft.com/office/word/2010/wordprocessingShape">
+                    <wps:wsp>
+                      <wps:cNvCnPr/>
+                      <wps:spPr>
+                        <a:xfrm>
+                          <a:off x="2672715" y="1602740"/>
+                          <a:ext cx="2174240" cy="0"/>
+                        </a:xfrm>
+                        <a:prstGeom prst="line">
+                          <a:avLst/>
+                        </a:prstGeom>
+                        <a:ln>
+                          <a:solidFill>
+                            <a:schemeClr val="tx1"/>
+                          </a:solidFill>
+                        </a:ln>
+                      </wps:spPr>
+                      <wps:style>
+                        <a:lnRef idx="2">
+                          <a:schemeClr val="accent1"/>
+                        </a:lnRef>
+                        <a:fillRef idx="0">
+                          <a:srgbClr val="FFFFFF"/>
+                        </a:fillRef>
+                        <a:effectRef idx="0">
+                          <a:srgbClr val="FFFFFF"/>
+                        </a:effectRef>
+                        <a:fontRef idx="minor">
+                          <a:schemeClr val="tx1"/>
+                        </a:fontRef>
+                      </wps:style>
+                      <wps:bodyPr/>
+                    </wps:wsp>
+                  </a:graphicData>
+                </a:graphic>
+              </wp:anchor>
+            </w:drawing>
+          </mc:Choice>
+          <mc:Fallback>
+            <w:pict>
+              <v:line id="_x0000_s1026" o:spid="_x0000_s1026" o:spt="20" style="position:absolute;left:0pt;margin-left:120.45pt;margin-top:21.85pt;height:0pt;width:171.2pt;z-index:251659264;mso-width-relative:page;mso-height-relative:page;" filled="f" stroked="t" coordsize="21600,21600" o:gfxdata="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">
+                <v:fill on="f" focussize="0,0"/>
+                <v:stroke weight="1pt" color="#000000 [3213]" miterlimit="8" joinstyle="miter"/>
+                <v:imagedata o:title=""/>
+                <o:lock v:ext="edit" aspectratio="f"/>
+              </v:line>
+            </w:pict>
+          </mc:Fallback>
+        </mc:AlternateContent>
+      </w:r>
+      <w:r>
+        <w:rPr>
           <w:rFonts w:hint="default" w:ascii="Times New Roman" w:hAnsi="Times New Roman" w:cs="Times New Roman"/>
           <w:b/>
           <w:bCs/>
@@ -59,6 +133,7 @@
         <w:keepLines w:val="0"/>
         <w:widowControl/>
         <w:suppressLineNumbers w:val="0"/>
+        <w:spacing w:line="240" w:lineRule="auto"/>
         <w:jc w:val="center"/>
         <w:rPr>
           <w:rFonts w:hint="default" w:ascii="Times New Roman" w:hAnsi="Times New Roman" w:cs="Times New Roman"/>
@@ -74,32 +149,87 @@
           <w:sz w:val="26"/>
           <w:szCs w:val="26"/>
         </w:rPr>
-        <w:t>BẢN CAM KẾT TUÂN THỦ PHÁP LÝ &amp; MIỄN TRỪ TRÁCH NHIỆM</w:t>
-      </w:r>
-    </w:p>
-    <w:p>
-      <w:pPr>
-        <w:pStyle w:val="7"/>
-        <w:keepNext w:val="0"/>
-        <w:keepLines w:val="0"/>
-        <w:widowControl/>
-        <w:suppressLineNumbers w:val="0"/>
-        <w:jc w:val="center"/>
-        <w:rPr>
-          <w:rFonts w:hint="default" w:ascii="Times New Roman" w:hAnsi="Times New Roman" w:cs="Times New Roman"/>
+        <w:t xml:space="preserve">BẢN CAM KẾT TUÂN </w:t>
+      </w:r>
+      <w:bookmarkStart w:id="0" w:name="_GoBack"/>
+      <w:bookmarkEnd w:id="0"/>
+      <w:r>
+        <w:rPr>
+          <w:rFonts w:hint="default" w:ascii="Times New Roman" w:hAnsi="Times New Roman" w:cs="Times New Roman"/>
+          <w:b/>
+          <w:bCs/>
           <w:sz w:val="26"/>
           <w:szCs w:val="26"/>
         </w:rPr>
-      </w:pPr>
-      <w:r>
-        <w:rPr>
-          <w:rFonts w:hint="default" w:ascii="Times New Roman" w:hAnsi="Times New Roman" w:cs="Times New Roman"/>
-          <w:b/>
-          <w:bCs/>
-          <w:sz w:val="26"/>
-          <w:szCs w:val="26"/>
-        </w:rPr>
-        <w:t>(Dành cho Sản phẩm tham dự Hackathon - Dự án BillFlow)</w:t>
+        <w:t>THỦ PHÁP LÝ &amp; MIỄN TRỪ TRÁCH NHIỆM</w:t>
+      </w:r>
+    </w:p>
+    <w:p>
+      <w:pPr>
+        <w:pStyle w:val="7"/>
+        <w:keepNext w:val="0"/>
+        <w:keepLines w:val="0"/>
+        <w:widowControl/>
+        <w:suppressLineNumbers w:val="0"/>
+        <w:spacing w:line="240" w:lineRule="auto"/>
+        <w:jc w:val="center"/>
+        <w:rPr>
+          <w:rFonts w:hint="default" w:ascii="Times New Roman" w:hAnsi="Times New Roman" w:cs="Times New Roman"/>
+          <w:sz w:val="24"/>
+          <w:szCs w:val="24"/>
+        </w:rPr>
+      </w:pPr>
+      <w:r>
+        <w:rPr>
+          <w:rFonts w:hint="default" w:ascii="Times New Roman" w:hAnsi="Times New Roman" w:cs="Times New Roman"/>
+          <w:b/>
+          <w:bCs/>
+          <w:sz w:val="24"/>
+          <w:szCs w:val="24"/>
+        </w:rPr>
+        <w:t xml:space="preserve">(Dành cho Sản phẩm tham dự </w:t>
+      </w:r>
+      <w:r>
+        <w:rPr>
+          <w:rFonts w:hint="default" w:ascii="Times New Roman" w:hAnsi="Times New Roman" w:eastAsia="Segoe UI Historic" w:cs="Times New Roman"/>
+          <w:b/>
+          <w:bCs/>
+          <w:i w:val="0"/>
+          <w:iCs w:val="0"/>
+          <w:caps w:val="0"/>
+          <w:color w:val="080809"/>
+          <w:spacing w:val="0"/>
+          <w:sz w:val="24"/>
+          <w:szCs w:val="24"/>
+          <w:shd w:val="clear" w:fill="FFFFFF"/>
+        </w:rPr>
+        <w:t>The Finnovative</w:t>
+      </w:r>
+      <w:r>
+        <w:rPr>
+          <w:rFonts w:ascii="Segoe UI Historic" w:hAnsi="Segoe UI Historic" w:eastAsia="Segoe UI Historic" w:cs="Segoe UI Historic"/>
+          <w:b/>
+          <w:bCs/>
+          <w:i w:val="0"/>
+          <w:iCs w:val="0"/>
+          <w:caps w:val="0"/>
+          <w:color w:val="080809"/>
+          <w:spacing w:val="0"/>
+          <w:sz w:val="24"/>
+          <w:szCs w:val="24"/>
+          <w:shd w:val="clear" w:fill="FFFFFF"/>
+        </w:rPr>
+        <w:t xml:space="preserve"> </w:t>
+      </w:r>
+      <w:r>
+        <w:rPr>
+          <w:rFonts w:hint="default" w:ascii="Times New Roman" w:hAnsi="Times New Roman" w:cs="Times New Roman"/>
+          <w:b/>
+          <w:bCs/>
+          <w:sz w:val="24"/>
+          <w:szCs w:val="24"/>
+        </w:rPr>
+        <w:t>Hackathon - Dự án BillFlow)</w:t>
       </w:r>
     </w:p>
     <w:p>
@@ -126,8 +256,70 @@
         <w:rPr>
           <w:rFonts w:hint="default" w:ascii="Times New Roman" w:hAnsi="Times New Roman" w:cs="Times New Roman"/>
         </w:rPr>
-        <w:t xml:space="preserve"> Ban Tổ chức và Ban Giám khảo Cuộc thi [Tên Cuộc Thi] </w:t>
-      </w:r>
+        <w:t xml:space="preserve"> Ban Tổ chức và Ban Giám khảo Cuộc thi </w:t>
+      </w:r>
+      <w:r>
+        <w:rPr>
+          <w:rFonts w:hint="default" w:ascii="Times New Roman" w:hAnsi="Times New Roman" w:eastAsia="Segoe UI Historic" w:cs="Times New Roman"/>
+          <w:b w:val="0"/>
+          <w:bCs w:val="0"/>
+          <w:i w:val="0"/>
+          <w:iCs w:val="0"/>
+          <w:caps w:val="0"/>
+          <w:color w:val="080809"/>
+          <w:spacing w:val="0"/>
+          <w:sz w:val="24"/>
+          <w:szCs w:val="24"/>
+          <w:shd w:val="clear" w:fill="FFFFFF"/>
+        </w:rPr>
+        <w:t>The Finnovative</w:t>
+      </w:r>
+      <w:r>
+        <w:rPr>
+          <w:rFonts w:ascii="Segoe UI Historic" w:hAnsi="Segoe UI Historic" w:eastAsia="Segoe UI Historic" w:cs="Segoe UI Historic"/>
+          <w:b w:val="0"/>
+          <w:bCs w:val="0"/>
+          <w:i w:val="0"/>
+          <w:iCs w:val="0"/>
+          <w:caps w:val="0"/>
+          <w:color w:val="080809"/>
+          <w:spacing w:val="0"/>
+          <w:sz w:val="24"/>
+          <w:szCs w:val="24"/>
+          <w:shd w:val="clear" w:fill="FFFFFF"/>
+        </w:rPr>
+        <w:t xml:space="preserve"> </w:t>
+      </w:r>
+      <w:r>
+        <w:rPr>
+          <w:rFonts w:hint="default" w:ascii="Times New Roman" w:hAnsi="Times New Roman" w:cs="Times New Roman"/>
+          <w:b w:val="0"/>
+          <w:bCs w:val="0"/>
+          <w:sz w:val="24"/>
+          <w:szCs w:val="24"/>
+        </w:rPr>
+        <w:t>Hackathon</w:t>
+      </w:r>
+      <w:r>
+        <w:rPr>
+          <w:rFonts w:hint="default" w:ascii="Times New Roman" w:hAnsi="Times New Roman" w:cs="Times New Roman"/>
+        </w:rPr>
+        <w:t xml:space="preserve"> </w:t>
+      </w:r>
+    </w:p>
+    <w:p>
+      <w:pPr>
+        <w:pStyle w:val="7"/>
+        <w:keepNext w:val="0"/>
+        <w:keepLines w:val="0"/>
+        <w:widowControl/>
+        <w:suppressLineNumbers w:val="0"/>
+        <w:jc w:val="both"/>
+        <w:rPr>
+          <w:rFonts w:hint="default" w:ascii="Times New Roman" w:hAnsi="Times New Roman" w:cs="Times New Roman"/>
+          <w:lang w:val="vi-VN"/>
+        </w:rPr>
+      </w:pPr>
       <w:r>
         <w:rPr>
           <w:rFonts w:hint="default" w:ascii="Times New Roman" w:hAnsi="Times New Roman" w:cs="Times New Roman"/>
@@ -149,6 +341,19 @@
         </w:rPr>
         <w:t xml:space="preserve">OT </w:t>
       </w:r>
+    </w:p>
+    <w:p>
+      <w:pPr>
+        <w:pStyle w:val="7"/>
+        <w:keepNext w:val="0"/>
+        <w:keepLines w:val="0"/>
+        <w:widowControl/>
+        <w:suppressLineNumbers w:val="0"/>
+        <w:jc w:val="both"/>
+        <w:rPr>
+          <w:rFonts w:hint="default" w:ascii="Times New Roman" w:hAnsi="Times New Roman" w:cs="Times New Roman"/>
+        </w:rPr>
+      </w:pPr>
       <w:r>
         <w:rPr>
           <w:rFonts w:hint="default" w:ascii="Times New Roman" w:hAnsi="Times New Roman" w:cs="Times New Roman"/>
@@ -235,6 +440,7 @@
         <w:keepLines w:val="0"/>
         <w:widowControl/>
         <w:numPr>
+          <w:ilvl w:val="0"/>
           <w:numId w:val="0"/>
         </w:numPr>
         <w:suppressLineNumbers w:val="0"/>
@@ -279,6 +485,7 @@
         <w:keepLines w:val="0"/>
         <w:widowControl/>
         <w:numPr>
+          <w:ilvl w:val="0"/>
           <w:numId w:val="0"/>
         </w:numPr>
         <w:suppressLineNumbers w:val="0"/>
@@ -304,16 +511,16 @@
       <w:r>
         <w:rPr>
           <w:rFonts w:hint="default" w:ascii="Times New Roman" w:hAnsi="Times New Roman" w:cs="Times New Roman"/>
-          <w:b/>
-          <w:bCs/>
-        </w:rPr>
-        <w:t>môi trường giả lập (Testnet/Localhost)</w:t>
-      </w:r>
-      <w:r>
-        <w:rPr>
-          <w:rFonts w:hint="default" w:ascii="Times New Roman" w:hAnsi="Times New Roman" w:cs="Times New Roman"/>
-        </w:rPr>
-        <w:t xml:space="preserve"> nhằm minh họa cho các giải pháp công nghệ Blockchain ứng dụng trong lĩnh vực Tài sản thực (RWA).</w:t>
+          <w:b w:val="0"/>
+          <w:bCs w:val="0"/>
+        </w:rPr>
+        <w:t xml:space="preserve">môi trường giả lập (Testnet/Localhost) </w:t>
+      </w:r>
+      <w:r>
+        <w:rPr>
+          <w:rFonts w:hint="default" w:ascii="Times New Roman" w:hAnsi="Times New Roman" w:cs="Times New Roman"/>
+        </w:rPr>
+        <w:t>nhằm minh họa cho các giải pháp công nghệ Blockchain ứng dụng trong lĩnh vực Tài sản thực (RWA).</w:t>
       </w:r>
     </w:p>
     <w:p>
@@ -348,6 +555,7 @@
         <w:keepLines w:val="0"/>
         <w:widowControl/>
         <w:numPr>
+          <w:ilvl w:val="0"/>
           <w:numId w:val="0"/>
         </w:numPr>
         <w:suppressLineNumbers w:val="0"/>
@@ -383,8 +591,8 @@
       <w:r>
         <w:rPr>
           <w:rFonts w:hint="default" w:ascii="Times New Roman" w:hAnsi="Times New Roman" w:cs="Times New Roman"/>
-          <w:b/>
-          <w:bCs/>
+          <w:b w:val="0"/>
+          <w:bCs w:val="0"/>
         </w:rPr>
         <w:t>KHÔNG có giá trị tiền tệ thực tế</w:t>
       </w:r>
@@ -402,6 +610,7 @@
         <w:keepLines w:val="0"/>
         <w:widowControl/>
         <w:numPr>
+          <w:ilvl w:val="0"/>
           <w:numId w:val="0"/>
         </w:numPr>
         <w:suppressLineNumbers w:val="0"/>
@@ -500,6 +709,7 @@
         <w:keepLines w:val="0"/>
         <w:widowControl/>
         <w:numPr>
+          <w:ilvl w:val="0"/>
           <w:numId w:val="0"/>
         </w:numPr>
         <w:suppressLineNumbers w:val="0"/>
@@ -530,6 +740,7 @@
         <w:keepLines w:val="0"/>
         <w:widowControl/>
         <w:numPr>
+          <w:ilvl w:val="0"/>
           <w:numId w:val="0"/>
         </w:numPr>
         <w:suppressLineNumbers w:val="0"/>
@@ -614,6 +825,7 @@
         <w:keepLines w:val="0"/>
         <w:widowControl/>
         <w:numPr>
+          <w:ilvl w:val="0"/>
           <w:numId w:val="0"/>
         </w:numPr>
         <w:suppressLineNumbers w:val="0"/>
@@ -639,8 +851,8 @@
       <w:r>
         <w:rPr>
           <w:rFonts w:hint="default" w:ascii="Times New Roman" w:hAnsi="Times New Roman" w:cs="Times New Roman"/>
-          <w:b/>
-          <w:bCs/>
+          <w:b w:val="0"/>
+          <w:bCs w:val="0"/>
         </w:rPr>
         <w:t>Cơ chế thử nghiệm có kiểm soát (Sandbox)</w:t>
       </w:r>
@@ -658,6 +870,7 @@
         <w:keepLines w:val="0"/>
         <w:widowControl/>
         <w:numPr>
+          <w:ilvl w:val="0"/>
           <w:numId w:val="0"/>
         </w:numPr>
         <w:suppressLineNumbers w:val="0"/>
@@ -685,8 +898,8 @@
       <w:r>
         <w:rPr>
           <w:rFonts w:hint="default" w:ascii="Times New Roman" w:hAnsi="Times New Roman" w:cs="Times New Roman"/>
-          <w:b/>
-          <w:bCs/>
+          <w:b w:val="0"/>
+          <w:bCs w:val="0"/>
         </w:rPr>
         <w:t>Luật Công nghiệp Công nghệ số</w:t>
       </w:r>
@@ -723,8 +936,6 @@
         </w:rPr>
         <w:t>Giới hạn trách nhiệm (Disclaimer)</w:t>
       </w:r>
-      <w:bookmarkStart w:id="0" w:name="_GoBack"/>
-      <w:bookmarkEnd w:id="0"/>
     </w:p>
     <w:p>
       <w:pPr>
@@ -774,7 +985,20 @@
         <w:rPr>
           <w:rFonts w:hint="default" w:ascii="Times New Roman" w:hAnsi="Times New Roman" w:cs="Times New Roman"/>
         </w:rPr>
-        <w:t>Chúng tôi xin cam kết các thông tin trên là đúng sự thật và chịu trách nhiệm hoàn toàn trước Ban Tổ chức.</w:t>
+        <w:t xml:space="preserve">Chúng tôi xin cam kết các thông tin trên là đúng sự thật và chịu trách nhiệm hoàn toàn trước Ban </w:t>
+      </w:r>
+      <w:r>
+        <w:rPr>
+          <w:rFonts w:hint="default" w:cs="Times New Roman"/>
+          <w:lang w:val="vi-VN"/>
+        </w:rPr>
+        <w:t>t</w:t>
+      </w:r>
+      <w:r>
+        <w:rPr>
+          <w:rFonts w:hint="default" w:ascii="Times New Roman" w:hAnsi="Times New Roman" w:cs="Times New Roman"/>
+        </w:rPr>
+        <w:t>ổ chức.</w:t>
       </w:r>
     </w:p>
     <w:p>
@@ -805,72 +1029,150 @@
           <w:i/>
           <w:iCs/>
         </w:rPr>
-        <w:t>, ngày ... tháng ... năm 202</w:t>
-      </w:r>
-      <w:r>
-        <w:rPr>
-          <w:rFonts w:hint="default" w:ascii="Times New Roman" w:hAnsi="Times New Roman" w:cs="Times New Roman"/>
+        <w:t xml:space="preserve">, ngày </w:t>
+      </w:r>
+      <w:r>
+        <w:rPr>
+          <w:rFonts w:hint="default" w:cs="Times New Roman"/>
           <w:i/>
           <w:iCs/>
           <w:lang w:val="vi-VN"/>
         </w:rPr>
-        <w:t>6</w:t>
-      </w:r>
-    </w:p>
-    <w:p>
-      <w:pPr>
-        <w:pStyle w:val="7"/>
-        <w:keepNext w:val="0"/>
-        <w:keepLines w:val="0"/>
-        <w:widowControl/>
-        <w:suppressLineNumbers w:val="0"/>
-        <w:ind w:firstLine="5783" w:firstLineChars="2400"/>
-        <w:jc w:val="both"/>
-        <w:rPr>
-          <w:rFonts w:hint="default" w:ascii="Times New Roman" w:hAnsi="Times New Roman" w:cs="Times New Roman"/>
-        </w:rPr>
-      </w:pPr>
-      <w:r>
-        <w:rPr>
-          <w:rFonts w:hint="default" w:ascii="Times New Roman" w:hAnsi="Times New Roman" w:cs="Times New Roman"/>
-          <w:b/>
-          <w:bCs/>
-        </w:rPr>
-        <w:t>ĐẠI DIỆN ĐỘI THI</w:t>
-      </w:r>
-      <w:r>
-        <w:rPr>
-          <w:rFonts w:hint="default" w:ascii="Times New Roman" w:hAnsi="Times New Roman" w:cs="Times New Roman"/>
-        </w:rPr>
-        <w:t xml:space="preserve"> </w:t>
-      </w:r>
-    </w:p>
-    <w:p>
-      <w:pPr>
-        <w:pStyle w:val="7"/>
-        <w:keepNext w:val="0"/>
-        <w:keepLines w:val="0"/>
-        <w:widowControl/>
-        <w:suppressLineNumbers w:val="0"/>
-        <w:jc w:val="center"/>
-        <w:rPr>
-          <w:rFonts w:hint="default" w:ascii="Times New Roman" w:hAnsi="Times New Roman" w:cs="Times New Roman"/>
-        </w:rPr>
-      </w:pPr>
+        <w:t>11</w:t>
+      </w:r>
       <w:r>
         <w:rPr>
           <w:rFonts w:hint="default" w:ascii="Times New Roman" w:hAnsi="Times New Roman" w:cs="Times New Roman"/>
           <w:i/>
           <w:iCs/>
-          <w:lang w:val="vi-VN"/>
-        </w:rPr>
-        <w:t xml:space="preserve">                                                                                        </w:t>
-      </w:r>
-      <w:r>
-        <w:rPr>
-          <w:rFonts w:hint="default" w:ascii="Times New Roman" w:hAnsi="Times New Roman" w:cs="Times New Roman"/>
+        </w:rPr>
+        <w:t xml:space="preserve"> tháng </w:t>
+      </w:r>
+      <w:r>
+        <w:rPr>
+          <w:rFonts w:hint="default" w:cs="Times New Roman"/>
           <w:i/>
           <w:iCs/>
+          <w:lang w:val="vi-VN"/>
+        </w:rPr>
+        <w:t>01</w:t>
+      </w:r>
+      <w:r>
+        <w:rPr>
+          <w:rFonts w:hint="default" w:ascii="Times New Roman" w:hAnsi="Times New Roman" w:cs="Times New Roman"/>
+          <w:i/>
+          <w:iCs/>
+        </w:rPr>
+        <w:t xml:space="preserve"> năm 202</w:t>
+      </w:r>
+      <w:r>
+        <w:rPr>
+          <w:rFonts w:hint="default" w:ascii="Times New Roman" w:hAnsi="Times New Roman" w:cs="Times New Roman"/>
+          <w:i/>
+          <w:iCs/>
+          <w:lang w:val="vi-VN"/>
+        </w:rPr>
+        <w:t>6</w:t>
+      </w:r>
+    </w:p>
+    <w:p>
+      <w:pPr>
+        <w:pStyle w:val="7"/>
+        <w:keepNext w:val="0"/>
+        <w:keepLines w:val="0"/>
+        <w:pageBreakBefore w:val="0"/>
+        <w:widowControl/>
+        <w:suppressLineNumbers w:val="0"/>
+        <w:kinsoku/>
+        <w:wordWrap/>
+        <w:overflowPunct/>
+        <w:topLinePunct w:val="0"/>
+        <w:autoSpaceDE/>
+        <w:autoSpaceDN/>
+        <w:bidi w:val="0"/>
+        <w:adjustRightInd/>
+        <w:snapToGrid/>
+        <w:spacing w:before="181" w:beforeLines="50" w:beforeAutospacing="0" w:afterAutospacing="0"/>
+        <w:ind w:firstLine="5060" w:firstLineChars="2100"/>
+        <w:jc w:val="both"/>
+        <w:textAlignment w:val="auto"/>
+        <w:rPr>
+          <w:rFonts w:hint="default" w:ascii="Times New Roman" w:hAnsi="Times New Roman" w:cs="Times New Roman"/>
+        </w:rPr>
+      </w:pPr>
+      <w:r>
+        <w:rPr>
+          <w:rFonts w:hint="default" w:ascii="Times New Roman" w:hAnsi="Times New Roman" w:cs="Times New Roman"/>
+          <w:b/>
+          <w:bCs/>
+        </w:rPr>
+        <w:t>ĐẠI DIỆN ĐỘI THI</w:t>
+      </w:r>
+      <w:r>
+        <w:rPr>
+          <w:rFonts w:hint="default" w:ascii="Times New Roman" w:hAnsi="Times New Roman" w:cs="Times New Roman"/>
+        </w:rPr>
+        <w:t xml:space="preserve"> </w:t>
+      </w:r>
+    </w:p>
+    <w:p>
+      <w:pPr>
+        <w:pStyle w:val="7"/>
+        <w:keepNext w:val="0"/>
+        <w:keepLines w:val="0"/>
+        <w:pageBreakBefore w:val="0"/>
+        <w:widowControl/>
+        <w:suppressLineNumbers w:val="0"/>
+        <w:kinsoku/>
+        <w:wordWrap/>
+        <w:overflowPunct/>
+        <w:topLinePunct w:val="0"/>
+        <w:autoSpaceDE/>
+        <w:autoSpaceDN/>
+        <w:bidi w:val="0"/>
+        <w:adjustRightInd/>
+        <w:snapToGrid/>
+        <w:spacing w:before="181" w:beforeLines="50" w:beforeAutospacing="0" w:afterAutospacing="0" w:line="360" w:lineRule="auto"/>
+        <w:jc w:val="center"/>
+        <w:textAlignment w:val="auto"/>
+        <w:rPr>
+          <w:rFonts w:hint="default" w:ascii="Times New Roman" w:hAnsi="Times New Roman" w:cs="Times New Roman"/>
+          <w:i/>
+          <w:iCs/>
+        </w:rPr>
+      </w:pPr>
+      <w:r>
+        <w:rPr>
+          <w:rFonts w:hint="default" w:ascii="Times New Roman" w:hAnsi="Times New Roman" w:cs="Times New Roman"/>
+          <w:i/>
+          <w:iCs/>
+          <w:lang w:val="vi-VN"/>
+        </w:rPr>
+        <w:t xml:space="preserve">                                                          </w:t>
+      </w:r>
+      <w:r>
+        <w:rPr>
+          <w:rFonts w:hint="default" w:cs="Times New Roman"/>
+          <w:i/>
+          <w:iCs/>
+          <w:lang w:val="vi-VN"/>
+        </w:rPr>
+        <w:t xml:space="preserve">   </w:t>
+      </w:r>
+      <w:r>
+        <w:rPr>
+          <w:rFonts w:hint="default" w:ascii="Times New Roman" w:hAnsi="Times New Roman" w:cs="Times New Roman"/>
+          <w:i/>
+          <w:iCs/>
+          <w:lang w:val="vi-VN"/>
+        </w:rPr>
+        <w:t xml:space="preserve">  </w:t>
+      </w:r>
+      <w:r>
+        <w:rPr>
+          <w:rFonts w:hint="default" w:ascii="Times New Roman" w:hAnsi="Times New Roman" w:cs="Times New Roman"/>
+          <w:i/>
+          <w:iCs/>
         </w:rPr>
         <w:t>(Ký và ghi rõ họ tên)</w:t>
       </w:r>
@@ -880,81 +1182,68 @@
         <w:pStyle w:val="7"/>
         <w:keepNext w:val="0"/>
         <w:keepLines w:val="0"/>
-        <w:widowControl/>
-        <w:suppressLineNumbers w:val="0"/>
+        <w:pageBreakBefore w:val="0"/>
+        <w:widowControl/>
+        <w:suppressLineNumbers w:val="0"/>
+        <w:kinsoku/>
+        <w:wordWrap/>
+        <w:overflowPunct/>
+        <w:topLinePunct w:val="0"/>
+        <w:autoSpaceDE/>
+        <w:autoSpaceDN/>
+        <w:bidi w:val="0"/>
+        <w:adjustRightInd/>
+        <w:snapToGrid/>
+        <w:spacing w:before="181" w:beforeLines="50" w:beforeAutospacing="0" w:afterAutospacing="0" w:line="360" w:lineRule="auto"/>
         <w:jc w:val="center"/>
-        <w:rPr>
-          <w:rFonts w:hint="default" w:ascii="Times New Roman" w:hAnsi="Times New Roman" w:cs="Times New Roman"/>
-        </w:rPr>
-      </w:pPr>
-      <w:r>
-        <w:rPr>
-          <w:rFonts w:hint="default" w:ascii="Times New Roman" w:hAnsi="Times New Roman" w:cs="Times New Roman"/>
-          <w:lang w:val="vi-VN"/>
-        </w:rPr>
-        <w:t xml:space="preserve">          </w:t>
-      </w:r>
-      <w:r>
-        <w:rPr>
-          <w:rFonts w:hint="default" w:ascii="Times New Roman" w:hAnsi="Times New Roman" w:cs="Times New Roman"/>
-          <w:lang w:val="vi-VN"/>
-        </w:rPr>
-        <w:tab/>
-        <w:t/>
-      </w:r>
-      <w:r>
-        <w:rPr>
-          <w:rFonts w:hint="default" w:ascii="Times New Roman" w:hAnsi="Times New Roman" w:cs="Times New Roman"/>
-          <w:lang w:val="vi-VN"/>
-        </w:rPr>
-        <w:tab/>
-        <w:t/>
-      </w:r>
-      <w:r>
-        <w:rPr>
-          <w:rFonts w:hint="default" w:ascii="Times New Roman" w:hAnsi="Times New Roman" w:cs="Times New Roman"/>
-          <w:lang w:val="vi-VN"/>
-        </w:rPr>
-        <w:tab/>
-        <w:t/>
-      </w:r>
-      <w:r>
-        <w:rPr>
-          <w:rFonts w:hint="default" w:ascii="Times New Roman" w:hAnsi="Times New Roman" w:cs="Times New Roman"/>
-          <w:lang w:val="vi-VN"/>
-        </w:rPr>
-        <w:tab/>
-        <w:t/>
-      </w:r>
-      <w:r>
-        <w:rPr>
-          <w:rFonts w:hint="default" w:ascii="Times New Roman" w:hAnsi="Times New Roman" w:cs="Times New Roman"/>
-          <w:lang w:val="vi-VN"/>
-        </w:rPr>
-        <w:tab/>
-        <w:t/>
-      </w:r>
-      <w:r>
-        <w:rPr>
-          <w:rFonts w:hint="default" w:ascii="Times New Roman" w:hAnsi="Times New Roman" w:cs="Times New Roman"/>
-          <w:lang w:val="vi-VN"/>
-        </w:rPr>
-        <w:tab/>
-        <w:t/>
-      </w:r>
-      <w:r>
-        <w:rPr>
-          <w:rFonts w:hint="default" w:ascii="Times New Roman" w:hAnsi="Times New Roman" w:cs="Times New Roman"/>
-          <w:lang w:val="vi-VN"/>
-        </w:rPr>
-        <w:tab/>
-        <w:t xml:space="preserve">     </w:t>
-      </w:r>
-      <w:r>
-        <w:rPr>
-          <w:rFonts w:hint="default" w:ascii="Times New Roman" w:hAnsi="Times New Roman" w:cs="Times New Roman"/>
-        </w:rPr>
-        <w:t>[Tên Trưởng Nhóm]</w:t>
+        <w:textAlignment w:val="auto"/>
+        <w:rPr>
+          <w:rFonts w:hint="default" w:ascii="Times New Roman" w:hAnsi="Times New Roman" w:cs="Times New Roman"/>
+          <w:b/>
+          <w:bCs/>
+          <w:i w:val="0"/>
+          <w:iCs w:val="0"/>
+          <w:lang w:val="vi-VN"/>
+        </w:rPr>
+      </w:pPr>
+      <w:r>
+        <w:rPr>
+          <w:rFonts w:hint="default" w:cs="Times New Roman"/>
+          <w:b/>
+          <w:bCs/>
+          <w:i w:val="0"/>
+          <w:iCs w:val="0"/>
+          <w:lang w:val="vi-VN"/>
+        </w:rPr>
+        <w:t xml:space="preserve">                                                                PHẠM THỊ HỒNG THẮM</w:t>
+      </w:r>
+    </w:p>
+    <w:p>
+      <w:pPr>
+        <w:pStyle w:val="7"/>
+        <w:keepNext w:val="0"/>
+        <w:keepLines w:val="0"/>
+        <w:widowControl/>
+        <w:suppressLineNumbers w:val="0"/>
+        <w:spacing w:line="360" w:lineRule="auto"/>
+        <w:jc w:val="center"/>
+        <w:rPr>
+          <w:rFonts w:hint="default" w:ascii="Times New Roman" w:hAnsi="Times New Roman" w:cs="Times New Roman"/>
+        </w:rPr>
+      </w:pPr>
+      <w:r>
+        <w:rPr>
+          <w:rFonts w:hint="default" w:ascii="Times New Roman" w:hAnsi="Times New Roman" w:cs="Times New Roman"/>
+          <w:lang w:val="vi-VN"/>
+        </w:rPr>
+        <w:t xml:space="preserve">         </w:t>
+      </w:r>
+      <w:r>
+        <w:rPr>
+          <w:rFonts w:hint="default" w:cs="Times New Roman"/>
+          <w:lang w:val="vi-VN"/>
+        </w:rPr>
+        <w:t xml:space="preserve">                                                  </w:t>
       </w:r>
     </w:p>
     <w:p>
@@ -972,6 +1261,7 @@
     <w:p>
       <w:pPr>
         <w:numPr>
+          <w:ilvl w:val="0"/>
           <w:numId w:val="0"/>
         </w:numPr>
         <w:ind w:leftChars="0"/>
@@ -1386,6 +1676,7 @@
       <w:jc w:val="left"/>
     </w:pPr>
     <w:rPr>
+      <w:rFonts w:ascii="Times New Roman" w:hAnsi="Times New Roman" w:eastAsia="SimSun" w:cs="Times New Roman"/>
       <w:kern w:val="0"/>
       <w:sz w:val="24"/>
       <w:szCs w:val="24"/>
@@ -1648,4 +1939,21 @@
   </a:themeElements>
   <a:objectDefaults/>
 </a:theme>
+</file>
+
+<file path=customXml/item1.xml><?xml version="1.0" encoding="utf-8"?>
+<s:customData xmlns="http://www.wps.cn/officeDocument/2013/wpsCustomData" xmlns:s="http://www.wps.cn/officeDocument/2013/wpsCustomData">
+  <customSectProps/>
+  <customShpExts>
+    <customShpInfo spid="_x0000_s1026" textRotate="1"/>
+  </customShpExts>
+</s:customData>
+</file>
+
+<file path=customXml/itemProps1.xml><?xml version="1.0" encoding="utf-8"?>
+<ds:datastoreItem xmlns:ds="http://schemas.openxmlformats.org/officeDocument/2006/customXml" ds:itemID="{B1977F7D-205B-4081-913C-38D41E755F92}">
+  <ds:schemaRefs>
+    <ds:schemaRef ds:uri="http://www.wps.cn/officeDocument/2013/wpsCustomData"/>
+  </ds:schemaRefs>
+</ds:datastoreItem>
 </file>
</xml_diff>